<commit_message>
servo ta sare 180 va 360
</commit_message>
<xml_diff>
--- a/محتویات دوره آموزشی/فصل 2/2-1 سریال قسمت اول/جزوه/نوشته ها/جزوه 2-1.docx
+++ b/محتویات دوره آموزشی/فصل 2/2-1 سریال قسمت اول/جزوه/نوشته ها/جزوه 2-1.docx
@@ -1,12 +1,11 @@
 
 <file path=word/document.xml><?xml version="1.0" encoding="utf-8"?>
-<w:document xmlns:wpc="http://schemas.microsoft.com/office/word/2010/wordprocessingCanvas" xmlns:cx="http://schemas.microsoft.com/office/drawing/2014/chartex" xmlns:cx1="http://schemas.microsoft.com/office/drawing/2015/9/8/chartex" xmlns:cx2="http://schemas.microsoft.com/office/drawing/2015/10/21/chartex" xmlns:cx3="http://schemas.microsoft.com/office/drawing/2016/5/9/chartex" xmlns:cx4="http://schemas.microsoft.com/office/drawing/2016/5/10/chartex" xmlns:cx5="http://schemas.microsoft.com/office/drawing/2016/5/11/chartex" xmlns:cx6="http://schemas.microsoft.com/office/drawing/2016/5/12/chartex" xmlns:cx7="http://schemas.microsoft.com/office/drawing/2016/5/13/chartex" xmlns:cx8="http://schemas.microsoft.com/office/drawing/2016/5/14/chartex" xmlns:mc="http://schemas.openxmlformats.org/markup-compatibility/2006" xmlns:aink="http://schemas.microsoft.com/office/drawing/2016/ink" xmlns:am3d="http://schemas.microsoft.com/office/drawing/2017/model3d" xmlns:o="urn:schemas-microsoft-com:office:office" xmlns:r="http://schemas.openxmlformats.org/officeDocument/2006/relationships" xmlns:m="http://schemas.openxmlformats.org/officeDocument/2006/math" xmlns:v="urn:schemas-microsoft-com:vml" xmlns:wp14="http://schemas.microsoft.com/office/word/2010/wordprocessingDrawing" xmlns:wp="http://schemas.openxmlformats.org/drawingml/2006/wordprocessingDrawing" xmlns:w10="urn:schemas-microsoft-com:office:word" xmlns:w="http://schemas.openxmlformats.org/wordprocessingml/2006/main" xmlns:w14="http://schemas.microsoft.com/office/word/2010/wordml" xmlns:w15="http://schemas.microsoft.com/office/word/2012/wordml" xmlns:w16cid="http://schemas.microsoft.com/office/word/2016/wordml/cid" xmlns:w16se="http://schemas.microsoft.com/office/word/2015/wordml/symex" xmlns:wpg="http://schemas.microsoft.com/office/word/2010/wordprocessingGroup" xmlns:wpi="http://schemas.microsoft.com/office/word/2010/wordprocessingInk" xmlns:wne="http://schemas.microsoft.com/office/word/2006/wordml" xmlns:wps="http://schemas.microsoft.com/office/word/2010/wordprocessingShape" mc:Ignorable="w14 w15 w16se w16cid wp14">
+<w:document xmlns:wpc="http://schemas.microsoft.com/office/word/2010/wordprocessingCanvas" xmlns:mc="http://schemas.openxmlformats.org/markup-compatibility/2006" xmlns:o="urn:schemas-microsoft-com:office:office" xmlns:r="http://schemas.openxmlformats.org/officeDocument/2006/relationships" xmlns:m="http://schemas.openxmlformats.org/officeDocument/2006/math" xmlns:v="urn:schemas-microsoft-com:vml" xmlns:wp14="http://schemas.microsoft.com/office/word/2010/wordprocessingDrawing" xmlns:wp="http://schemas.openxmlformats.org/drawingml/2006/wordprocessingDrawing" xmlns:w10="urn:schemas-microsoft-com:office:word" xmlns:w="http://schemas.openxmlformats.org/wordprocessingml/2006/main" xmlns:w14="http://schemas.microsoft.com/office/word/2010/wordml" xmlns:w15="http://schemas.microsoft.com/office/word/2012/wordml" xmlns:wpg="http://schemas.microsoft.com/office/word/2010/wordprocessingGroup" xmlns:wpi="http://schemas.microsoft.com/office/word/2010/wordprocessingInk" xmlns:wne="http://schemas.microsoft.com/office/word/2006/wordml" xmlns:wps="http://schemas.microsoft.com/office/word/2010/wordprocessingShape" mc:Ignorable="w14 w15 wp14">
   <w:body>
     <w:p>
       <w:pPr>
         <w:pStyle w:val="Heading1"/>
         <w:rPr>
-          <w:rFonts w:hint="cs"/>
           <w:rtl/>
         </w:rPr>
       </w:pPr>
@@ -395,8 +394,10 @@
           <w:rtl/>
           <w:lang w:bidi="fa-IR"/>
         </w:rPr>
-        <w:t>می‌باشد</w:t>
-      </w:r>
+        <w:t>است</w:t>
+      </w:r>
+      <w:bookmarkStart w:id="0" w:name="_GoBack"/>
+      <w:bookmarkEnd w:id="0"/>
       <w:r>
         <w:rPr>
           <w:rFonts w:hint="cs"/>
@@ -1610,20 +1611,10 @@
       <w:pPr>
         <w:pStyle w:val="Heading2"/>
       </w:pPr>
-      <w:proofErr w:type="spellStart"/>
       <w:r>
         <w:lastRenderedPageBreak/>
-        <w:t>Serial.begin</w:t>
-      </w:r>
-      <w:proofErr w:type="spellEnd"/>
-      <w:r>
-        <w:t xml:space="preserve"> </w:t>
-      </w:r>
-      <w:proofErr w:type="gramStart"/>
-      <w:r>
-        <w:t>( )</w:t>
-      </w:r>
-      <w:proofErr w:type="gramEnd"/>
+        <w:t>Serial.begin ( )</w:t>
+      </w:r>
     </w:p>
     <w:p>
       <w:pPr>
@@ -1705,8 +1696,8 @@
         <w:t>.</w:t>
       </w:r>
     </w:p>
-    <w:bookmarkStart w:id="0" w:name="_MON_1600887608"/>
-    <w:bookmarkEnd w:id="0"/>
+    <w:bookmarkStart w:id="1" w:name="_MON_1600887608"/>
+    <w:bookmarkEnd w:id="1"/>
     <w:p>
       <w:pPr>
         <w:rPr>
@@ -1737,10 +1728,10 @@
             <v:path o:extrusionok="f" gradientshapeok="t" o:connecttype="rect"/>
             <o:lock v:ext="edit" aspectratio="t"/>
           </v:shapetype>
-          <v:shape id="_x0000_i1025" type="#_x0000_t75" style="width:468.6pt;height:57pt" o:ole="">
+          <v:shape id="_x0000_i1025" type="#_x0000_t75" style="width:468.75pt;height:57pt" o:ole="">
             <v:imagedata r:id="rId8" o:title=""/>
           </v:shape>
-          <o:OLEObject Type="Embed" ProgID="Word.OpenDocumentText.12" ShapeID="_x0000_i1025" DrawAspect="Content" ObjectID="_1601479456" r:id="rId9"/>
+          <o:OLEObject Type="Embed" ProgID="Word.OpenDocumentText.12" ShapeID="_x0000_i1025" DrawAspect="Content" ObjectID="_1601488601" r:id="rId9"/>
         </w:object>
       </w:r>
     </w:p>
@@ -1807,8 +1798,8 @@
           <w:lang w:bidi="fa-IR"/>
         </w:rPr>
       </w:pPr>
-      <w:commentRangeStart w:id="1"/>
       <w:commentRangeStart w:id="2"/>
+      <w:commentRangeStart w:id="3"/>
       <w:r>
         <w:rPr>
           <w:rFonts w:hint="cs"/>
@@ -1898,20 +1889,20 @@
         </w:rPr>
         <w:t>است</w:t>
       </w:r>
-      <w:commentRangeEnd w:id="1"/>
+      <w:commentRangeEnd w:id="2"/>
       <w:r>
         <w:rPr>
           <w:rStyle w:val="CommentReference"/>
           <w:rtl/>
         </w:rPr>
-        <w:commentReference w:id="1"/>
-      </w:r>
-      <w:commentRangeEnd w:id="2"/>
+        <w:commentReference w:id="2"/>
+      </w:r>
+      <w:commentRangeEnd w:id="3"/>
       <w:r>
         <w:rPr>
           <w:rStyle w:val="CommentReference"/>
         </w:rPr>
-        <w:commentReference w:id="2"/>
+        <w:commentReference w:id="3"/>
       </w:r>
       <w:r>
         <w:rPr>
@@ -2028,7 +2019,7 @@
                     </pic:cNvPicPr>
                   </pic:nvPicPr>
                   <pic:blipFill>
-                    <a:blip r:embed="rId13">
+                    <a:blip r:embed="rId12">
                       <a:extLst>
                         <a:ext uri="{28A0092B-C50C-407E-A947-70E740481C1C}">
                           <a14:useLocalDpi xmlns:a14="http://schemas.microsoft.com/office/drawing/2010/main" val="0"/>
@@ -2073,20 +2064,10 @@
       <w:pPr>
         <w:pStyle w:val="Heading2"/>
       </w:pPr>
-      <w:proofErr w:type="spellStart"/>
       <w:r>
         <w:lastRenderedPageBreak/>
-        <w:t>Serial.print</w:t>
-      </w:r>
-      <w:proofErr w:type="spellEnd"/>
-      <w:r>
-        <w:t xml:space="preserve"> </w:t>
-      </w:r>
-      <w:proofErr w:type="gramStart"/>
-      <w:r>
-        <w:t>( )</w:t>
-      </w:r>
-      <w:proofErr w:type="gramEnd"/>
+        <w:t>Serial.print ( )</w:t>
+      </w:r>
     </w:p>
     <w:p>
       <w:pPr>
@@ -2144,8 +2125,8 @@
         <w:t>طوری می‌فرستد که در سریال مانیتور این اطلاعات در یک خط نوشته می‌شوند. مثلا اگر اعداد 1 تا 5 فرستاده شوند در سریال مانیتور به صورت 12345 نمایش داده خواهند شد.</w:t>
       </w:r>
     </w:p>
-    <w:bookmarkStart w:id="3" w:name="_MON_1600888501"/>
-    <w:bookmarkEnd w:id="3"/>
+    <w:bookmarkStart w:id="4" w:name="_MON_1600888501"/>
+    <w:bookmarkEnd w:id="4"/>
     <w:p>
       <w:pPr>
         <w:rPr>
@@ -2158,10 +2139,10 @@
           <w:lang w:bidi="fa-IR"/>
         </w:rPr>
         <w:object w:dxaOrig="9360" w:dyaOrig="1425" w14:anchorId="5BD13834">
-          <v:shape id="_x0000_i1026" type="#_x0000_t75" style="width:468.6pt;height:71.4pt" o:ole="">
-            <v:imagedata r:id="rId14" o:title=""/>
+          <v:shape id="_x0000_i1026" type="#_x0000_t75" style="width:468.75pt;height:71.25pt" o:ole="">
+            <v:imagedata r:id="rId13" o:title=""/>
           </v:shape>
-          <o:OLEObject Type="Embed" ProgID="Word.OpenDocumentText.12" ShapeID="_x0000_i1026" DrawAspect="Content" ObjectID="_1601479457" r:id="rId15"/>
+          <o:OLEObject Type="Embed" ProgID="Word.OpenDocumentText.12" ShapeID="_x0000_i1026" DrawAspect="Content" ObjectID="_1601488602" r:id="rId14"/>
         </w:object>
       </w:r>
     </w:p>
@@ -2224,19 +2205,9 @@
       <w:pPr>
         <w:pStyle w:val="Heading2"/>
       </w:pPr>
-      <w:proofErr w:type="spellStart"/>
-      <w:r>
-        <w:t>Serial.println</w:t>
-      </w:r>
-      <w:proofErr w:type="spellEnd"/>
-      <w:r>
-        <w:t xml:space="preserve"> </w:t>
-      </w:r>
-      <w:proofErr w:type="gramStart"/>
-      <w:r>
-        <w:t>( )</w:t>
-      </w:r>
-      <w:proofErr w:type="gramEnd"/>
+      <w:r>
+        <w:t>Serial.println ( )</w:t>
+      </w:r>
     </w:p>
     <w:p>
       <w:pPr>
@@ -2270,8 +2241,8 @@
         <w:t>طوری می‌فرستد که در سریال مانیتور این اطلاعات در خط های مجزا نوشته می‌شوند. مثلا اگر اعداد 1 تا 5 فرستاده شوند در سریال مانیتور هر عدد در یک خط نمایش داده خواهند شد.</w:t>
       </w:r>
     </w:p>
-    <w:bookmarkStart w:id="4" w:name="_MON_1600889097"/>
-    <w:bookmarkEnd w:id="4"/>
+    <w:bookmarkStart w:id="5" w:name="_MON_1600889097"/>
+    <w:bookmarkEnd w:id="5"/>
     <w:p>
       <w:pPr>
         <w:rPr>
@@ -2284,10 +2255,10 @@
           <w:lang w:bidi="fa-IR"/>
         </w:rPr>
         <w:object w:dxaOrig="9360" w:dyaOrig="1425" w14:anchorId="0A58042E">
-          <v:shape id="_x0000_i1027" type="#_x0000_t75" style="width:468.6pt;height:71.4pt" o:ole="">
-            <v:imagedata r:id="rId16" o:title=""/>
+          <v:shape id="_x0000_i1027" type="#_x0000_t75" style="width:468.75pt;height:71.25pt" o:ole="">
+            <v:imagedata r:id="rId15" o:title=""/>
           </v:shape>
-          <o:OLEObject Type="Embed" ProgID="Word.OpenDocumentText.12" ShapeID="_x0000_i1027" DrawAspect="Content" ObjectID="_1601479458" r:id="rId17"/>
+          <o:OLEObject Type="Embed" ProgID="Word.OpenDocumentText.12" ShapeID="_x0000_i1027" DrawAspect="Content" ObjectID="_1601488603" r:id="rId16"/>
         </w:object>
       </w:r>
     </w:p>
@@ -2345,8 +2316,6 @@
         </w:rPr>
         <w:t>، برد</w:t>
       </w:r>
-      <w:bookmarkStart w:id="5" w:name="_GoBack"/>
-      <w:bookmarkEnd w:id="5"/>
       <w:r>
         <w:rPr>
           <w:rFonts w:hint="cs"/>
@@ -2409,10 +2378,10 @@
           <w:lang w:bidi="fa-IR"/>
         </w:rPr>
         <w:object w:dxaOrig="9360" w:dyaOrig="3135" w14:anchorId="355F3726">
-          <v:shape id="_x0000_i1028" type="#_x0000_t75" style="width:468.6pt;height:156.6pt" o:ole="">
-            <v:imagedata r:id="rId18" o:title=""/>
+          <v:shape id="_x0000_i1028" type="#_x0000_t75" style="width:468.75pt;height:156.75pt" o:ole="">
+            <v:imagedata r:id="rId17" o:title=""/>
           </v:shape>
-          <o:OLEObject Type="Embed" ProgID="Word.OpenDocumentText.12" ShapeID="_x0000_i1028" DrawAspect="Content" ObjectID="_1601479459" r:id="rId19"/>
+          <o:OLEObject Type="Embed" ProgID="Word.OpenDocumentText.12" ShapeID="_x0000_i1028" DrawAspect="Content" ObjectID="_1601488604" r:id="rId18"/>
         </w:object>
       </w:r>
     </w:p>
@@ -2469,7 +2438,7 @@
                     <pic:cNvPicPr/>
                   </pic:nvPicPr>
                   <pic:blipFill>
-                    <a:blip r:embed="rId20"/>
+                    <a:blip r:embed="rId19"/>
                     <a:stretch>
                       <a:fillRect/>
                     </a:stretch>
@@ -2550,10 +2519,10 @@
           <w:lang w:bidi="fa-IR"/>
         </w:rPr>
         <w:object w:dxaOrig="9360" w:dyaOrig="5415" w14:anchorId="06584A2E">
-          <v:shape id="_x0000_i1029" type="#_x0000_t75" style="width:468.6pt;height:270.6pt" o:ole="">
-            <v:imagedata r:id="rId21" o:title=""/>
+          <v:shape id="_x0000_i1029" type="#_x0000_t75" style="width:468.75pt;height:270.75pt" o:ole="">
+            <v:imagedata r:id="rId20" o:title=""/>
           </v:shape>
-          <o:OLEObject Type="Embed" ProgID="Word.OpenDocumentText.12" ShapeID="_x0000_i1029" DrawAspect="Content" ObjectID="_1601479460" r:id="rId22"/>
+          <o:OLEObject Type="Embed" ProgID="Word.OpenDocumentText.12" ShapeID="_x0000_i1029" DrawAspect="Content" ObjectID="_1601488605" r:id="rId21"/>
         </w:object>
       </w:r>
     </w:p>
@@ -2585,7 +2554,7 @@
                     <pic:cNvPicPr/>
                   </pic:nvPicPr>
                   <pic:blipFill>
-                    <a:blip r:embed="rId23"/>
+                    <a:blip r:embed="rId22"/>
                     <a:stretch>
                       <a:fillRect/>
                     </a:stretch>
@@ -2621,14 +2590,12 @@
         </w:rPr>
         <w:t xml:space="preserve">توجه: به تفاوت بین </w:t>
       </w:r>
-      <w:proofErr w:type="spellStart"/>
       <w:r>
         <w:rPr>
           <w:lang w:bidi="fa-IR"/>
         </w:rPr>
         <w:t>Serial.print</w:t>
       </w:r>
-      <w:proofErr w:type="spellEnd"/>
       <w:r>
         <w:rPr>
           <w:rFonts w:hint="cs"/>
@@ -2637,14 +2604,12 @@
         </w:rPr>
         <w:t xml:space="preserve"> و </w:t>
       </w:r>
-      <w:proofErr w:type="spellStart"/>
       <w:r>
         <w:rPr>
           <w:lang w:bidi="fa-IR"/>
         </w:rPr>
         <w:t>Serial.println</w:t>
       </w:r>
-      <w:proofErr w:type="spellEnd"/>
       <w:r>
         <w:rPr>
           <w:rFonts w:hint="cs"/>
@@ -2681,8 +2646,8 @@
 </file>
 
 <file path=word/comments.xml><?xml version="1.0" encoding="utf-8"?>
-<w:comments xmlns:wpc="http://schemas.microsoft.com/office/word/2010/wordprocessingCanvas" xmlns:cx="http://schemas.microsoft.com/office/drawing/2014/chartex" xmlns:cx1="http://schemas.microsoft.com/office/drawing/2015/9/8/chartex" xmlns:cx2="http://schemas.microsoft.com/office/drawing/2015/10/21/chartex" xmlns:cx3="http://schemas.microsoft.com/office/drawing/2016/5/9/chartex" xmlns:cx4="http://schemas.microsoft.com/office/drawing/2016/5/10/chartex" xmlns:cx5="http://schemas.microsoft.com/office/drawing/2016/5/11/chartex" xmlns:cx6="http://schemas.microsoft.com/office/drawing/2016/5/12/chartex" xmlns:cx7="http://schemas.microsoft.com/office/drawing/2016/5/13/chartex" xmlns:cx8="http://schemas.microsoft.com/office/drawing/2016/5/14/chartex" xmlns:mc="http://schemas.openxmlformats.org/markup-compatibility/2006" xmlns:aink="http://schemas.microsoft.com/office/drawing/2016/ink" xmlns:am3d="http://schemas.microsoft.com/office/drawing/2017/model3d" xmlns:o="urn:schemas-microsoft-com:office:office" xmlns:r="http://schemas.openxmlformats.org/officeDocument/2006/relationships" xmlns:m="http://schemas.openxmlformats.org/officeDocument/2006/math" xmlns:v="urn:schemas-microsoft-com:vml" xmlns:wp14="http://schemas.microsoft.com/office/word/2010/wordprocessingDrawing" xmlns:wp="http://schemas.openxmlformats.org/drawingml/2006/wordprocessingDrawing" xmlns:w10="urn:schemas-microsoft-com:office:word" xmlns:w="http://schemas.openxmlformats.org/wordprocessingml/2006/main" xmlns:w14="http://schemas.microsoft.com/office/word/2010/wordml" xmlns:w15="http://schemas.microsoft.com/office/word/2012/wordml" xmlns:w16cid="http://schemas.microsoft.com/office/word/2016/wordml/cid" xmlns:w16se="http://schemas.microsoft.com/office/word/2015/wordml/symex" xmlns:wpg="http://schemas.microsoft.com/office/word/2010/wordprocessingGroup" xmlns:wpi="http://schemas.microsoft.com/office/word/2010/wordprocessingInk" xmlns:wne="http://schemas.microsoft.com/office/word/2006/wordml" xmlns:wps="http://schemas.microsoft.com/office/word/2010/wordprocessingShape" mc:Ignorable="w14 w15 w16se w16cid wp14">
-  <w:comment w:id="1" w:author="Default" w:date="2018-10-15T19:45:00Z" w:initials="D">
+<w:comments xmlns:wpc="http://schemas.microsoft.com/office/word/2010/wordprocessingCanvas" xmlns:mc="http://schemas.openxmlformats.org/markup-compatibility/2006" xmlns:o="urn:schemas-microsoft-com:office:office" xmlns:r="http://schemas.openxmlformats.org/officeDocument/2006/relationships" xmlns:m="http://schemas.openxmlformats.org/officeDocument/2006/math" xmlns:v="urn:schemas-microsoft-com:vml" xmlns:wp14="http://schemas.microsoft.com/office/word/2010/wordprocessingDrawing" xmlns:wp="http://schemas.openxmlformats.org/drawingml/2006/wordprocessingDrawing" xmlns:w10="urn:schemas-microsoft-com:office:word" xmlns:w="http://schemas.openxmlformats.org/wordprocessingml/2006/main" xmlns:w14="http://schemas.microsoft.com/office/word/2010/wordml" xmlns:w15="http://schemas.microsoft.com/office/word/2012/wordml" xmlns:wpg="http://schemas.microsoft.com/office/word/2010/wordprocessingGroup" xmlns:wpi="http://schemas.microsoft.com/office/word/2010/wordprocessingInk" xmlns:wne="http://schemas.microsoft.com/office/word/2006/wordml" xmlns:wps="http://schemas.microsoft.com/office/word/2010/wordprocessingShape" mc:Ignorable="w14 w15 wp14">
+  <w:comment w:id="2" w:author="Default" w:date="2018-10-15T19:45:00Z" w:initials="D">
     <w:p>
       <w:pPr>
         <w:pStyle w:val="CommentText"/>
@@ -2712,7 +2677,7 @@
       </w:r>
     </w:p>
   </w:comment>
-  <w:comment w:id="2" w:author="ahmed nabipour" w:date="2018-10-18T16:06:00Z" w:initials="an">
+  <w:comment w:id="3" w:author="ahmed nabipour" w:date="2018-10-18T16:06:00Z" w:initials="an">
     <w:p>
       <w:pPr>
         <w:pStyle w:val="CommentText"/>
@@ -2770,7 +2735,7 @@
 </file>
 
 <file path=word/commentsExtended.xml><?xml version="1.0" encoding="utf-8"?>
-<w15:commentsEx xmlns:wpc="http://schemas.microsoft.com/office/word/2010/wordprocessingCanvas" xmlns:cx="http://schemas.microsoft.com/office/drawing/2014/chartex" xmlns:cx1="http://schemas.microsoft.com/office/drawing/2015/9/8/chartex" xmlns:cx2="http://schemas.microsoft.com/office/drawing/2015/10/21/chartex" xmlns:cx3="http://schemas.microsoft.com/office/drawing/2016/5/9/chartex" xmlns:cx4="http://schemas.microsoft.com/office/drawing/2016/5/10/chartex" xmlns:cx5="http://schemas.microsoft.com/office/drawing/2016/5/11/chartex" xmlns:cx6="http://schemas.microsoft.com/office/drawing/2016/5/12/chartex" xmlns:cx7="http://schemas.microsoft.com/office/drawing/2016/5/13/chartex" xmlns:cx8="http://schemas.microsoft.com/office/drawing/2016/5/14/chartex" xmlns:mc="http://schemas.openxmlformats.org/markup-compatibility/2006" xmlns:aink="http://schemas.microsoft.com/office/drawing/2016/ink" xmlns:am3d="http://schemas.microsoft.com/office/drawing/2017/model3d" xmlns:o="urn:schemas-microsoft-com:office:office" xmlns:r="http://schemas.openxmlformats.org/officeDocument/2006/relationships" xmlns:m="http://schemas.openxmlformats.org/officeDocument/2006/math" xmlns:v="urn:schemas-microsoft-com:vml" xmlns:wp14="http://schemas.microsoft.com/office/word/2010/wordprocessingDrawing" xmlns:wp="http://schemas.openxmlformats.org/drawingml/2006/wordprocessingDrawing" xmlns:w10="urn:schemas-microsoft-com:office:word" xmlns:w="http://schemas.openxmlformats.org/wordprocessingml/2006/main" xmlns:w14="http://schemas.microsoft.com/office/word/2010/wordml" xmlns:w15="http://schemas.microsoft.com/office/word/2012/wordml" xmlns:w16cid="http://schemas.microsoft.com/office/word/2016/wordml/cid" xmlns:w16se="http://schemas.microsoft.com/office/word/2015/wordml/symex" xmlns:wpg="http://schemas.microsoft.com/office/word/2010/wordprocessingGroup" xmlns:wpi="http://schemas.microsoft.com/office/word/2010/wordprocessingInk" xmlns:wne="http://schemas.microsoft.com/office/word/2006/wordml" xmlns:wps="http://schemas.microsoft.com/office/word/2010/wordprocessingShape" mc:Ignorable="w14 w15 w16se w16cid wp14">
+<w15:commentsEx xmlns:wpc="http://schemas.microsoft.com/office/word/2010/wordprocessingCanvas" xmlns:mc="http://schemas.openxmlformats.org/markup-compatibility/2006" xmlns:o="urn:schemas-microsoft-com:office:office" xmlns:r="http://schemas.openxmlformats.org/officeDocument/2006/relationships" xmlns:m="http://schemas.openxmlformats.org/officeDocument/2006/math" xmlns:v="urn:schemas-microsoft-com:vml" xmlns:wp14="http://schemas.microsoft.com/office/word/2010/wordprocessingDrawing" xmlns:wp="http://schemas.openxmlformats.org/drawingml/2006/wordprocessingDrawing" xmlns:w10="urn:schemas-microsoft-com:office:word" xmlns:w="http://schemas.openxmlformats.org/wordprocessingml/2006/main" xmlns:w14="http://schemas.microsoft.com/office/word/2010/wordml" xmlns:w15="http://schemas.microsoft.com/office/word/2012/wordml" xmlns:wpg="http://schemas.microsoft.com/office/word/2010/wordprocessingGroup" xmlns:wpi="http://schemas.microsoft.com/office/word/2010/wordprocessingInk" xmlns:wne="http://schemas.microsoft.com/office/word/2006/wordml" xmlns:wps="http://schemas.microsoft.com/office/word/2010/wordprocessingShape" mc:Ignorable="w14 w15 wp14">
   <w15:commentEx w15:paraId="034FBDB8" w15:done="0"/>
   <w15:commentEx w15:paraId="37D1D6ED" w15:paraIdParent="034FBDB8" w15:done="0"/>
   <w15:commentEx w15:paraId="66E3FDB4" w15:done="1"/>
@@ -2786,8 +2751,8 @@
 </file>
 
 <file path=word/numbering.xml><?xml version="1.0" encoding="utf-8"?>
-<w:numbering xmlns:wpc="http://schemas.microsoft.com/office/word/2010/wordprocessingCanvas" xmlns:cx="http://schemas.microsoft.com/office/drawing/2014/chartex" xmlns:cx1="http://schemas.microsoft.com/office/drawing/2015/9/8/chartex" xmlns:cx2="http://schemas.microsoft.com/office/drawing/2015/10/21/chartex" xmlns:cx3="http://schemas.microsoft.com/office/drawing/2016/5/9/chartex" xmlns:cx4="http://schemas.microsoft.com/office/drawing/2016/5/10/chartex" xmlns:cx5="http://schemas.microsoft.com/office/drawing/2016/5/11/chartex" xmlns:cx6="http://schemas.microsoft.com/office/drawing/2016/5/12/chartex" xmlns:cx7="http://schemas.microsoft.com/office/drawing/2016/5/13/chartex" xmlns:cx8="http://schemas.microsoft.com/office/drawing/2016/5/14/chartex" xmlns:mc="http://schemas.openxmlformats.org/markup-compatibility/2006" xmlns:aink="http://schemas.microsoft.com/office/drawing/2016/ink" xmlns:am3d="http://schemas.microsoft.com/office/drawing/2017/model3d" xmlns:o="urn:schemas-microsoft-com:office:office" xmlns:r="http://schemas.openxmlformats.org/officeDocument/2006/relationships" xmlns:m="http://schemas.openxmlformats.org/officeDocument/2006/math" xmlns:v="urn:schemas-microsoft-com:vml" xmlns:wp14="http://schemas.microsoft.com/office/word/2010/wordprocessingDrawing" xmlns:wp="http://schemas.openxmlformats.org/drawingml/2006/wordprocessingDrawing" xmlns:w10="urn:schemas-microsoft-com:office:word" xmlns:w="http://schemas.openxmlformats.org/wordprocessingml/2006/main" xmlns:w14="http://schemas.microsoft.com/office/word/2010/wordml" xmlns:w15="http://schemas.microsoft.com/office/word/2012/wordml" xmlns:w16cid="http://schemas.microsoft.com/office/word/2016/wordml/cid" xmlns:w16se="http://schemas.microsoft.com/office/word/2015/wordml/symex" xmlns:wpg="http://schemas.microsoft.com/office/word/2010/wordprocessingGroup" xmlns:wpi="http://schemas.microsoft.com/office/word/2010/wordprocessingInk" xmlns:wne="http://schemas.microsoft.com/office/word/2006/wordml" xmlns:wps="http://schemas.microsoft.com/office/word/2010/wordprocessingShape" mc:Ignorable="w14 w15 w16se w16cid wp14">
-  <w:abstractNum w:abstractNumId="0" w15:restartNumberingAfterBreak="0">
+<w:numbering xmlns:wpc="http://schemas.microsoft.com/office/word/2010/wordprocessingCanvas" xmlns:mc="http://schemas.openxmlformats.org/markup-compatibility/2006" xmlns:o="urn:schemas-microsoft-com:office:office" xmlns:r="http://schemas.openxmlformats.org/officeDocument/2006/relationships" xmlns:m="http://schemas.openxmlformats.org/officeDocument/2006/math" xmlns:v="urn:schemas-microsoft-com:vml" xmlns:wp14="http://schemas.microsoft.com/office/word/2010/wordprocessingDrawing" xmlns:wp="http://schemas.openxmlformats.org/drawingml/2006/wordprocessingDrawing" xmlns:w10="urn:schemas-microsoft-com:office:word" xmlns:w="http://schemas.openxmlformats.org/wordprocessingml/2006/main" xmlns:w14="http://schemas.microsoft.com/office/word/2010/wordml" xmlns:w15="http://schemas.microsoft.com/office/word/2012/wordml" xmlns:wpg="http://schemas.microsoft.com/office/word/2010/wordprocessingGroup" xmlns:wpi="http://schemas.microsoft.com/office/word/2010/wordprocessingInk" xmlns:wne="http://schemas.microsoft.com/office/word/2006/wordml" xmlns:wps="http://schemas.microsoft.com/office/word/2010/wordprocessingShape" mc:Ignorable="w14 w15 wp14">
+  <w:abstractNum w:abstractNumId="0">
     <w:nsid w:val="72015245"/>
     <w:multiLevelType w:val="multilevel"/>
     <w:tmpl w:val="D7FA3D20"/>
@@ -2944,7 +2909,7 @@
 </file>
 
 <file path=word/people.xml><?xml version="1.0" encoding="utf-8"?>
-<w15:people xmlns:wpc="http://schemas.microsoft.com/office/word/2010/wordprocessingCanvas" xmlns:cx="http://schemas.microsoft.com/office/drawing/2014/chartex" xmlns:cx1="http://schemas.microsoft.com/office/drawing/2015/9/8/chartex" xmlns:cx2="http://schemas.microsoft.com/office/drawing/2015/10/21/chartex" xmlns:cx3="http://schemas.microsoft.com/office/drawing/2016/5/9/chartex" xmlns:cx4="http://schemas.microsoft.com/office/drawing/2016/5/10/chartex" xmlns:cx5="http://schemas.microsoft.com/office/drawing/2016/5/11/chartex" xmlns:cx6="http://schemas.microsoft.com/office/drawing/2016/5/12/chartex" xmlns:cx7="http://schemas.microsoft.com/office/drawing/2016/5/13/chartex" xmlns:cx8="http://schemas.microsoft.com/office/drawing/2016/5/14/chartex" xmlns:mc="http://schemas.openxmlformats.org/markup-compatibility/2006" xmlns:aink="http://schemas.microsoft.com/office/drawing/2016/ink" xmlns:am3d="http://schemas.microsoft.com/office/drawing/2017/model3d" xmlns:o="urn:schemas-microsoft-com:office:office" xmlns:r="http://schemas.openxmlformats.org/officeDocument/2006/relationships" xmlns:m="http://schemas.openxmlformats.org/officeDocument/2006/math" xmlns:v="urn:schemas-microsoft-com:vml" xmlns:wp14="http://schemas.microsoft.com/office/word/2010/wordprocessingDrawing" xmlns:wp="http://schemas.openxmlformats.org/drawingml/2006/wordprocessingDrawing" xmlns:w10="urn:schemas-microsoft-com:office:word" xmlns:w="http://schemas.openxmlformats.org/wordprocessingml/2006/main" xmlns:w14="http://schemas.microsoft.com/office/word/2010/wordml" xmlns:w15="http://schemas.microsoft.com/office/word/2012/wordml" xmlns:w16cid="http://schemas.microsoft.com/office/word/2016/wordml/cid" xmlns:w16se="http://schemas.microsoft.com/office/word/2015/wordml/symex" xmlns:wpg="http://schemas.microsoft.com/office/word/2010/wordprocessingGroup" xmlns:wpi="http://schemas.microsoft.com/office/word/2010/wordprocessingInk" xmlns:wne="http://schemas.microsoft.com/office/word/2006/wordml" xmlns:wps="http://schemas.microsoft.com/office/word/2010/wordprocessingShape" mc:Ignorable="w14 w15 w16se w16cid wp14">
+<w15:people xmlns:wpc="http://schemas.microsoft.com/office/word/2010/wordprocessingCanvas" xmlns:mc="http://schemas.openxmlformats.org/markup-compatibility/2006" xmlns:o="urn:schemas-microsoft-com:office:office" xmlns:r="http://schemas.openxmlformats.org/officeDocument/2006/relationships" xmlns:m="http://schemas.openxmlformats.org/officeDocument/2006/math" xmlns:v="urn:schemas-microsoft-com:vml" xmlns:wp14="http://schemas.microsoft.com/office/word/2010/wordprocessingDrawing" xmlns:wp="http://schemas.openxmlformats.org/drawingml/2006/wordprocessingDrawing" xmlns:w10="urn:schemas-microsoft-com:office:word" xmlns:w="http://schemas.openxmlformats.org/wordprocessingml/2006/main" xmlns:w14="http://schemas.microsoft.com/office/word/2010/wordml" xmlns:w15="http://schemas.microsoft.com/office/word/2012/wordml" xmlns:wpg="http://schemas.microsoft.com/office/word/2010/wordprocessingGroup" xmlns:wpi="http://schemas.microsoft.com/office/word/2010/wordprocessingInk" xmlns:wne="http://schemas.microsoft.com/office/word/2006/wordml" xmlns:wps="http://schemas.microsoft.com/office/word/2010/wordprocessingShape" mc:Ignorable="w14 w15 wp14">
   <w15:person w15:author="Default">
     <w15:presenceInfo w15:providerId="None" w15:userId="Default"/>
   </w15:person>
@@ -2955,7 +2920,7 @@
 </file>
 
 <file path=word/styles.xml><?xml version="1.0" encoding="utf-8"?>
-<w:styles xmlns:mc="http://schemas.openxmlformats.org/markup-compatibility/2006" xmlns:r="http://schemas.openxmlformats.org/officeDocument/2006/relationships" xmlns:w="http://schemas.openxmlformats.org/wordprocessingml/2006/main" xmlns:w14="http://schemas.microsoft.com/office/word/2010/wordml" xmlns:w15="http://schemas.microsoft.com/office/word/2012/wordml" xmlns:w16cid="http://schemas.microsoft.com/office/word/2016/wordml/cid" xmlns:w16se="http://schemas.microsoft.com/office/word/2015/wordml/symex" mc:Ignorable="w14 w15 w16se w16cid">
+<w:styles xmlns:mc="http://schemas.openxmlformats.org/markup-compatibility/2006" xmlns:r="http://schemas.openxmlformats.org/officeDocument/2006/relationships" xmlns:w="http://schemas.openxmlformats.org/wordprocessingml/2006/main" xmlns:w14="http://schemas.microsoft.com/office/word/2010/wordml" xmlns:w15="http://schemas.microsoft.com/office/word/2012/wordml" mc:Ignorable="w14 w15">
   <w:docDefaults>
     <w:rPrDefault>
       <w:rPr>
@@ -2971,7 +2936,7 @@
       </w:pPr>
     </w:pPrDefault>
   </w:docDefaults>
-  <w:latentStyles w:defLockedState="0" w:defUIPriority="99" w:defSemiHidden="0" w:defUnhideWhenUsed="0" w:defQFormat="0" w:count="375">
+  <w:latentStyles w:defLockedState="0" w:defUIPriority="99" w:defSemiHidden="0" w:defUnhideWhenUsed="0" w:defQFormat="0" w:count="371">
     <w:lsdException w:name="Normal" w:uiPriority="0" w:qFormat="1"/>
     <w:lsdException w:name="heading 1" w:uiPriority="0" w:qFormat="1"/>
     <w:lsdException w:name="heading 2" w:semiHidden="1" w:uiPriority="0" w:unhideWhenUsed="1" w:qFormat="1"/>
@@ -3343,10 +3308,6 @@
     <w:lsdException w:name="List Table 5 Dark Accent 6" w:uiPriority="50"/>
     <w:lsdException w:name="List Table 6 Colorful Accent 6" w:uiPriority="51"/>
     <w:lsdException w:name="List Table 7 Colorful Accent 6" w:uiPriority="52"/>
-    <w:lsdException w:name="Mention" w:semiHidden="1" w:unhideWhenUsed="1"/>
-    <w:lsdException w:name="Smart Hyperlink" w:semiHidden="1" w:unhideWhenUsed="1"/>
-    <w:lsdException w:name="Hashtag" w:semiHidden="1" w:unhideWhenUsed="1"/>
-    <w:lsdException w:name="Unresolved Mention" w:semiHidden="1" w:unhideWhenUsed="1"/>
   </w:latentStyles>
   <w:style w:type="paragraph" w:default="1" w:styleId="Normal">
     <w:name w:val="Normal"/>
@@ -4038,7 +3999,7 @@
 </file>
 
 <file path=customXml/itemProps1.xml><?xml version="1.0" encoding="utf-8"?>
-<ds:datastoreItem xmlns:ds="http://schemas.openxmlformats.org/officeDocument/2006/customXml" ds:itemID="{442B6F7E-113C-477F-86BF-7581C5DF60B7}">
+<ds:datastoreItem xmlns:ds="http://schemas.openxmlformats.org/officeDocument/2006/customXml" ds:itemID="{A00261F1-99CB-442B-889E-4468559D787C}">
   <ds:schemaRefs>
     <ds:schemaRef ds:uri="http://schemas.openxmlformats.org/officeDocument/2006/bibliography"/>
   </ds:schemaRefs>

</xml_diff>